<commit_message>
Fixed templates to be universal without hardcoded values.
</commit_message>
<xml_diff>
--- a/ru/templates/handouts/вводная - шаблон по историям.docx
+++ b/ru/templates/handouts/вводная - шаблон по историям.docx
@@ -44,18 +44,55 @@
         <w:spacing w:before="120" w:after="120"/>
         <w:ind w:firstLine="397"/>
         <w:jc w:val="both"/>
-      </w:pPr>
-      <w:r>
-        <w:t>Оружие:</w:t>
-      </w:r>
-      <w:r>
+        <w:rPr>
+          <w:lang w:val="en-US"/>
+        </w:rPr>
+      </w:pPr>
+      <w:r>
+        <w:rPr>
+          <w:lang w:val="en-US"/>
+        </w:rPr>
+        <w:t>{#</w:t>
+      </w:r>
+      <w:proofErr w:type="spellStart"/>
+      <w:r>
+        <w:rPr>
+          <w:lang w:val="en-US"/>
+        </w:rPr>
+        <w:t>profileInfoArray</w:t>
+      </w:r>
+      <w:proofErr w:type="spellEnd"/>
+      <w:r>
+        <w:rPr>
+          <w:lang w:val="en-US"/>
+        </w:rPr>
+        <w:t>}{</w:t>
+      </w:r>
+      <w:proofErr w:type="spellStart"/>
+      <w:r>
+        <w:rPr>
+          <w:lang w:val="en-US"/>
+        </w:rPr>
+        <w:t>itemName</w:t>
+      </w:r>
+      <w:proofErr w:type="spellEnd"/>
+      <w:r>
+        <w:rPr>
+          <w:lang w:val="en-US"/>
+        </w:rPr>
+        <w:t>}:</w:t>
+      </w:r>
+      <w:r>
+        <w:rPr>
+          <w:lang w:val="en-US"/>
+        </w:rPr>
         <w:t xml:space="preserve"> </w:t>
       </w:r>
       <w:r>
-        <w:t>{</w:t>
-      </w:r>
-      <w:r>
-        <w:t>profileInfo-Оружие}</w:t>
+        <w:rPr>
+          <w:lang w:val="en-US"/>
+        </w:rPr>
+        <w:t>{value}</w:t>
       </w:r>
     </w:p>
     <w:p>
@@ -64,28 +101,28 @@
         <w:spacing w:before="120" w:after="120"/>
         <w:ind w:firstLine="397"/>
         <w:jc w:val="both"/>
-      </w:pPr>
-      <w:r>
-        <w:t xml:space="preserve">Инвентарь: </w:t>
-      </w:r>
-      <w:r>
-        <w:t>{profileInfo-Снаряжение}</w:t>
-      </w:r>
-      <w:r>
-        <w:t>;</w:t>
-      </w:r>
-      <w:r>
-        <w:t xml:space="preserve"> </w:t>
-      </w:r>
-      <w:r>
-        <w:t>{</w:t>
-      </w:r>
-      <w:proofErr w:type="spellStart"/>
-      <w:r>
-        <w:t>inventory</w:t>
-      </w:r>
-      <w:proofErr w:type="spellEnd"/>
-      <w:r>
+        <w:rPr>
+          <w:lang w:val="en-US"/>
+        </w:rPr>
+      </w:pPr>
+      <w:r>
+        <w:rPr>
+          <w:lang w:val="en-US"/>
+        </w:rPr>
+        <w:t>{/</w:t>
+      </w:r>
+      <w:proofErr w:type="spellStart"/>
+      <w:r>
+        <w:rPr>
+          <w:lang w:val="en-US"/>
+        </w:rPr>
+        <w:t>profileInfoArray</w:t>
+      </w:r>
+      <w:proofErr w:type="spellEnd"/>
+      <w:r>
+        <w:rPr>
+          <w:lang w:val="en-US"/>
+        </w:rPr>
         <w:t>}</w:t>
       </w:r>
     </w:p>
@@ -97,17 +134,16 @@
         <w:jc w:val="both"/>
       </w:pPr>
       <w:r>
-        <w:t>{#profileInfo-splitted-Биография}</w:t>
+        <w:t xml:space="preserve">Инвентарь: </w:t>
       </w:r>
       <w:r>
         <w:t>{</w:t>
       </w:r>
-      <w:r>
-        <w:rPr>
-          <w:lang w:val="en-US"/>
-        </w:rPr>
-        <w:t>string</w:t>
-      </w:r>
+      <w:proofErr w:type="spellStart"/>
+      <w:r>
+        <w:t>inventory</w:t>
+      </w:r>
+      <w:proofErr w:type="spellEnd"/>
       <w:r>
         <w:t>}</w:t>
       </w:r>
@@ -118,39 +154,70 @@
         <w:spacing w:before="120" w:after="120"/>
         <w:ind w:firstLine="397"/>
         <w:jc w:val="both"/>
-      </w:pPr>
-      <w:r>
-        <w:t>{/</w:t>
-      </w:r>
-      <w:proofErr w:type="spellStart"/>
-      <w:r>
-        <w:rPr>
-          <w:lang w:val="en-US"/>
-        </w:rPr>
-        <w:t>profileInfo</w:t>
-      </w:r>
-      <w:proofErr w:type="spellEnd"/>
-      <w:r>
-        <w:t>-</w:t>
-      </w:r>
-      <w:proofErr w:type="spellStart"/>
-      <w:r>
-        <w:rPr>
-          <w:lang w:val="en-US"/>
-        </w:rPr>
-        <w:t>splitted</w:t>
-      </w:r>
-      <w:proofErr w:type="spellEnd"/>
-      <w:r>
-        <w:t>-</w:t>
-      </w:r>
-      <w:r>
-        <w:t>Биография</w:t>
-      </w:r>
-      <w:r>
+        <w:rPr>
+          <w:lang w:val="en-US"/>
+        </w:rPr>
+      </w:pPr>
+      <w:r>
+        <w:rPr>
+          <w:lang w:val="en-US"/>
+        </w:rPr>
+        <w:t>{#</w:t>
+      </w:r>
+      <w:proofErr w:type="spellStart"/>
+      <w:r>
+        <w:rPr>
+          <w:lang w:val="en-US"/>
+        </w:rPr>
+        <w:t>storiesInfo</w:t>
+      </w:r>
+      <w:proofErr w:type="spellEnd"/>
+      <w:r>
+        <w:rPr>
+          <w:lang w:val="en-US"/>
+        </w:rPr>
         <w:t>}</w:t>
       </w:r>
-      <w:r>
+    </w:p>
+    <w:p>
+      <w:pPr>
+        <w:pStyle w:val="3"/>
+        <w:rPr>
+          <w:lang w:val="en-US"/>
+        </w:rPr>
+      </w:pPr>
+      <w:r>
+        <w:rPr>
+          <w:lang w:val="en-US"/>
+        </w:rPr>
+        <w:t>{</w:t>
+      </w:r>
+      <w:proofErr w:type="spellStart"/>
+      <w:proofErr w:type="gramStart"/>
+      <w:r>
+        <w:rPr>
+          <w:lang w:val="en-US"/>
+        </w:rPr>
+        <w:t>storyN</w:t>
+      </w:r>
+      <w:r>
+        <w:rPr>
+          <w:lang w:val="en-US"/>
+        </w:rPr>
+        <w:t>ame</w:t>
+      </w:r>
+      <w:proofErr w:type="spellEnd"/>
+      <w:proofErr w:type="gramEnd"/>
+      <w:r>
+        <w:rPr>
+          <w:lang w:val="en-US"/>
+        </w:rPr>
+        <w:t>}</w:t>
+      </w:r>
+      <w:r>
+        <w:rPr>
+          <w:lang w:val="en-US"/>
+        </w:rPr>
         <w:t>{#</w:t>
       </w:r>
       <w:proofErr w:type="spellStart"/>
@@ -158,49 +225,13 @@
         <w:rPr>
           <w:lang w:val="en-US"/>
         </w:rPr>
-        <w:t>storiesInfo</w:t>
-      </w:r>
-      <w:proofErr w:type="spellEnd"/>
-      <w:r>
-        <w:t>}</w:t>
-      </w:r>
-    </w:p>
-    <w:p>
-      <w:pPr>
-        <w:pStyle w:val="3"/>
-      </w:pPr>
-      <w:r>
-        <w:t>{</w:t>
-      </w:r>
-      <w:proofErr w:type="spellStart"/>
-      <w:r>
-        <w:rPr>
-          <w:lang w:val="en-US"/>
-        </w:rPr>
-        <w:t>storyN</w:t>
-      </w:r>
-      <w:r>
-        <w:rPr>
-          <w:lang w:val="en-US"/>
-        </w:rPr>
-        <w:t>ame</w:t>
-      </w:r>
-      <w:proofErr w:type="spellEnd"/>
-      <w:r>
-        <w:t>}</w:t>
-      </w:r>
-      <w:r>
-        <w:t>{#</w:t>
-      </w:r>
-      <w:proofErr w:type="spellStart"/>
-      <w:r>
-        <w:rPr>
-          <w:lang w:val="en-US"/>
-        </w:rPr>
         <w:t>eventsInfo</w:t>
       </w:r>
       <w:proofErr w:type="spellEnd"/>
       <w:r>
+        <w:rPr>
+          <w:lang w:val="en-US"/>
+        </w:rPr>
         <w:t>}</w:t>
       </w:r>
     </w:p>
@@ -210,16 +241,30 @@
         <w:spacing w:before="360" w:after="120"/>
         <w:ind w:firstLine="397"/>
         <w:jc w:val="both"/>
-      </w:pPr>
-      <w:r>
+        <w:rPr>
+          <w:lang w:val="en-US"/>
+        </w:rPr>
+      </w:pPr>
+      <w:r>
+        <w:rPr>
+          <w:lang w:val="en-US"/>
+        </w:rPr>
         <w:t>{</w:t>
       </w:r>
       <w:proofErr w:type="spellStart"/>
-      <w:r>
+      <w:proofErr w:type="gramStart"/>
+      <w:r>
+        <w:rPr>
+          <w:lang w:val="en-US"/>
+        </w:rPr>
         <w:t>displayTime</w:t>
       </w:r>
       <w:proofErr w:type="spellEnd"/>
-      <w:r>
+      <w:proofErr w:type="gramEnd"/>
+      <w:r>
+        <w:rPr>
+          <w:lang w:val="en-US"/>
+        </w:rPr>
         <w:t>}</w:t>
       </w:r>
     </w:p>
@@ -229,24 +274,42 @@
         <w:spacing w:before="120" w:after="120"/>
         <w:ind w:firstLine="397"/>
         <w:jc w:val="both"/>
-      </w:pPr>
-      <w:r>
+        <w:rPr>
+          <w:lang w:val="en-US"/>
+        </w:rPr>
+      </w:pPr>
+      <w:r>
+        <w:rPr>
+          <w:lang w:val="en-US"/>
+        </w:rPr>
         <w:t>{#</w:t>
       </w:r>
       <w:proofErr w:type="spellStart"/>
       <w:r>
+        <w:rPr>
+          <w:lang w:val="en-US"/>
+        </w:rPr>
         <w:t>splittedText</w:t>
       </w:r>
       <w:proofErr w:type="spellEnd"/>
       <w:r>
+        <w:rPr>
+          <w:lang w:val="en-US"/>
+        </w:rPr>
         <w:t>}{</w:t>
       </w:r>
-      <w:proofErr w:type="spellStart"/>
-      <w:r>
+      <w:proofErr w:type="gramStart"/>
+      <w:r>
+        <w:rPr>
+          <w:lang w:val="en-US"/>
+        </w:rPr>
         <w:t>string</w:t>
       </w:r>
-      <w:proofErr w:type="spellEnd"/>
-      <w:r>
+      <w:proofErr w:type="gramEnd"/>
+      <w:r>
+        <w:rPr>
+          <w:lang w:val="en-US"/>
+        </w:rPr>
         <w:t>}</w:t>
       </w:r>
     </w:p>
@@ -261,44 +324,71 @@
         </w:rPr>
       </w:pPr>
       <w:r>
+        <w:rPr>
+          <w:lang w:val="en-US"/>
+        </w:rPr>
         <w:t>{/</w:t>
       </w:r>
       <w:proofErr w:type="spellStart"/>
       <w:r>
+        <w:rPr>
+          <w:lang w:val="en-US"/>
+        </w:rPr>
         <w:t>splittedText</w:t>
       </w:r>
       <w:proofErr w:type="spellEnd"/>
       <w:r>
+        <w:rPr>
+          <w:lang w:val="en-US"/>
+        </w:rPr>
         <w:t>}</w:t>
       </w:r>
       <w:r>
-        <w:t xml:space="preserve"> </w:t>
-      </w:r>
-      <w:r>
+        <w:rPr>
+          <w:lang w:val="en-US"/>
+        </w:rPr>
+        <w:t xml:space="preserve"> {/</w:t>
+      </w:r>
+      <w:proofErr w:type="spellStart"/>
+      <w:r>
+        <w:rPr>
+          <w:lang w:val="en-US"/>
+        </w:rPr>
+        <w:t>eventsInfo</w:t>
+      </w:r>
+      <w:proofErr w:type="spellEnd"/>
+      <w:r>
+        <w:rPr>
+          <w:lang w:val="en-US"/>
+        </w:rPr>
+        <w:t>}</w:t>
+      </w:r>
+      <w:r>
+        <w:rPr>
+          <w:lang w:val="en-US"/>
+        </w:rPr>
         <w:t>{/</w:t>
       </w:r>
       <w:proofErr w:type="spellStart"/>
       <w:r>
-        <w:t>eventsInfo</w:t>
-      </w:r>
-      <w:proofErr w:type="spellEnd"/>
-      <w:r>
+        <w:rPr>
+          <w:lang w:val="en-US"/>
+        </w:rPr>
+        <w:t>storiesInfo</w:t>
+      </w:r>
+      <w:proofErr w:type="spellEnd"/>
+      <w:r>
+        <w:rPr>
+          <w:lang w:val="en-US"/>
+        </w:rPr>
         <w:t>}</w:t>
       </w:r>
-      <w:r>
-        <w:t>{/</w:t>
-      </w:r>
-      <w:proofErr w:type="spellStart"/>
-      <w:r>
-        <w:t>storiesInfo</w:t>
-      </w:r>
-      <w:proofErr w:type="spellEnd"/>
-      <w:r>
-        <w:t>}</w:t>
-      </w:r>
-    </w:p>
-    <w:p>
-      <w:r>
+    </w:p>
+    <w:p>
+      <w:r>
+        <w:rPr>
+          <w:lang w:val="en-US"/>
+        </w:rPr>
         <w:br w:type="page"/>
       </w:r>
       <w:r>

</xml_diff>